<commit_message>
Made minor tweaks to the dialogue. Will need to continue evolving this story as part of a larger collection of stories. There is still plenty of room to grow.
</commit_message>
<xml_diff>
--- a/creative-writing/Paper-Walls-Harry.docx
+++ b/creative-writing/Paper-Walls-Harry.docx
@@ -10,7 +10,7 @@
         <w:t>Paper Walls</w:t>
       </w:r>
       <w:r>
-        <w:t>: Morning</w:t>
+        <w:t>: Harry</w:t>
       </w:r>
     </w:p>
     <w:p>
@@ -109,7 +109,15 @@
         <w:t xml:space="preserve"> you’re going to use on me</w:t>
       </w:r>
       <w:r>
-        <w:t xml:space="preserve">?” he said, gesturing towards the open first aid kit sitting on the sink to his left. Once she’d gotten a good look at his face and its current state, Piper had grabbed her first aid kit, dragged him into the bathroom and shut the door. She sat him down and ordered him to tell her the whole sad-stupid-but-true story while she put her gloves on and </w:t>
+        <w:t xml:space="preserve">?” he said, gesturing towards the open first aid kit sitting </w:t>
+      </w:r>
+      <w:proofErr w:type="gramStart"/>
+      <w:r>
+        <w:t>on</w:t>
+      </w:r>
+      <w:proofErr w:type="gramEnd"/>
+      <w:r>
+        <w:t xml:space="preserve"> the sink to his left. Once she’d gotten a good look at his face and its current state, Piper had grabbed her first aid kit, dragged him into the bathroom and shut the door. She sat him down and ordered him to tell her the whole sad-stupid-but-true story while she put her gloves on and </w:t>
       </w:r>
       <w:r>
         <w:t>got</w:t>
@@ -587,28 +595,36 @@
         <w:t>Do you</w:t>
       </w:r>
       <w:r>
-        <w:t xml:space="preserve"> rather</w:t>
-      </w:r>
-      <w:r>
-        <w:t xml:space="preserve"> wanna</w:t>
-      </w:r>
+        <w:t xml:space="preserve"> </w:t>
+      </w:r>
+      <w:proofErr w:type="spellStart"/>
+      <w:r>
+        <w:t>w</w:t>
+      </w:r>
+      <w:r>
+        <w:t>anna</w:t>
+      </w:r>
+      <w:proofErr w:type="spellEnd"/>
       <w:r>
         <w:t xml:space="preserve"> talk about</w:t>
       </w:r>
       <w:r>
-        <w:t xml:space="preserve"> the time</w:t>
-      </w:r>
-      <w:r>
-        <w:t xml:space="preserve"> that Madison kid</w:t>
-      </w:r>
-      <w:r>
-        <w:t xml:space="preserve"> fucked</w:t>
-      </w:r>
-      <w:r>
-        <w:t xml:space="preserve"> you </w:t>
-      </w:r>
-      <w:r>
-        <w:t>up?</w:t>
+        <w:t xml:space="preserve"> what</w:t>
+      </w:r>
+      <w:r>
+        <w:t xml:space="preserve"> </w:t>
+      </w:r>
+      <w:r>
+        <w:t>that Madison kid</w:t>
+      </w:r>
+      <w:r>
+        <w:t xml:space="preserve"> did to you </w:t>
+      </w:r>
+      <w:r>
+        <w:t>instead</w:t>
+      </w:r>
+      <w:r>
+        <w:t>?</w:t>
       </w:r>
       <w:r>
         <w:t>”</w:t>
@@ -763,8 +779,13 @@
         <w:t>. Though i</w:t>
       </w:r>
       <w:r>
-        <w:t>n Harry’s defence</w:t>
-      </w:r>
+        <w:t xml:space="preserve">n Harry’s </w:t>
+      </w:r>
+      <w:proofErr w:type="spellStart"/>
+      <w:r>
+        <w:t>defence</w:t>
+      </w:r>
+      <w:proofErr w:type="spellEnd"/>
       <w:r>
         <w:t>,</w:t>
       </w:r>
@@ -788,99 +809,218 @@
         <w:t>“I don’t acknowledge</w:t>
       </w:r>
       <w:r>
-        <w:t xml:space="preserve"> blonde</w:t>
+        <w:t xml:space="preserve"> that </w:t>
+      </w:r>
+      <w:r>
+        <w:t>blonde bimbo</w:t>
+      </w:r>
+      <w:r>
+        <w:t>.”</w:t>
+      </w:r>
+    </w:p>
+    <w:p>
+      <w:r>
+        <w:t xml:space="preserve">In an uncommon display of restraint </w:t>
+      </w:r>
+      <w:r>
+        <w:t>Harry</w:t>
+      </w:r>
+      <w:r>
+        <w:t xml:space="preserve"> fou</w:t>
+      </w:r>
+      <w:r>
+        <w:t>ght</w:t>
+      </w:r>
+      <w:r>
+        <w:t xml:space="preserve"> back</w:t>
+      </w:r>
+      <w:r>
+        <w:t xml:space="preserve"> the urge to </w:t>
+      </w:r>
+      <w:r>
+        <w:t xml:space="preserve">make a </w:t>
+      </w:r>
+      <w:r>
+        <w:t>joke about</w:t>
+      </w:r>
+      <w:r>
+        <w:t xml:space="preserve"> that</w:t>
+      </w:r>
+      <w:r>
+        <w:t>.</w:t>
+      </w:r>
+      <w:r>
+        <w:t xml:space="preserve"> This was the route to really setting Piper off</w:t>
+      </w:r>
+      <w:r>
+        <w:t xml:space="preserve"> and t</w:t>
+      </w:r>
+      <w:r>
+        <w:t>he last thing he wanted was another attack on his good arm.</w:t>
+      </w:r>
+    </w:p>
+    <w:p>
+      <w:r>
+        <w:t>“</w:t>
+      </w:r>
+      <w:r>
+        <w:t>I don’t think that her hair color has any-</w:t>
+      </w:r>
+      <w:r>
+        <w:t>” he began</w:t>
+      </w:r>
+    </w:p>
+    <w:p>
+      <w:r>
+        <w:t xml:space="preserve">Before he could finish Piper closed her eyes and </w:t>
+      </w:r>
+      <w:r>
+        <w:t>pinched the air between them. She clutched all</w:t>
+      </w:r>
+      <w:r>
+        <w:t xml:space="preserve"> five</w:t>
+      </w:r>
+      <w:r>
+        <w:t xml:space="preserve"> of</w:t>
+      </w:r>
+      <w:r>
+        <w:t xml:space="preserve"> her fingers together to</w:t>
       </w:r>
       <w:r>
         <w:t xml:space="preserve"> </w:t>
       </w:r>
       <w:r>
-        <w:t>bimbos.”</w:t>
-      </w:r>
-    </w:p>
-    <w:p>
-      <w:r>
-        <w:t xml:space="preserve">In an uncommon display of restraint </w:t>
-      </w:r>
-      <w:r>
-        <w:t>Harry</w:t>
-      </w:r>
-      <w:r>
-        <w:t xml:space="preserve"> fou</w:t>
-      </w:r>
-      <w:r>
-        <w:t>ght</w:t>
-      </w:r>
-      <w:r>
-        <w:t xml:space="preserve"> back</w:t>
-      </w:r>
-      <w:r>
-        <w:t xml:space="preserve"> the urge to point out to</w:t>
-      </w:r>
-      <w:r>
-        <w:t xml:space="preserve"> Piper</w:t>
-      </w:r>
-      <w:r>
-        <w:t xml:space="preserve"> that she</w:t>
-      </w:r>
-      <w:r>
-        <w:t xml:space="preserve"> was </w:t>
-      </w:r>
-      <w:r>
-        <w:t>a natural</w:t>
-      </w:r>
-      <w:r>
-        <w:t xml:space="preserve"> blonde</w:t>
-      </w:r>
-      <w:r>
-        <w:t>. The last thing he wanted was another attack on his good arm.</w:t>
-      </w:r>
-    </w:p>
-    <w:p>
-      <w:r>
-        <w:t>“I don’t think Amy is a natural bl-” he began</w:t>
-      </w:r>
-    </w:p>
-    <w:p>
-      <w:r>
-        <w:t xml:space="preserve">Before he could finish Piper closed her eyes and </w:t>
-      </w:r>
-      <w:r>
-        <w:t>pinched the air between them. She clutched all</w:t>
-      </w:r>
-      <w:r>
-        <w:t xml:space="preserve"> five</w:t>
-      </w:r>
-      <w:r>
-        <w:t xml:space="preserve"> of</w:t>
-      </w:r>
-      <w:r>
-        <w:t xml:space="preserve"> her fingers together,</w:t>
+        <w:t>produce</w:t>
+      </w:r>
+      <w:r>
+        <w:t xml:space="preserve"> the u</w:t>
+      </w:r>
+      <w:r>
+        <w:t>niversal sign for ‘shut-the-hell</w:t>
+      </w:r>
+      <w:r>
+        <w:t>-up’</w:t>
+      </w:r>
+      <w:r>
+        <w:t xml:space="preserve">. </w:t>
+      </w:r>
+    </w:p>
+    <w:p>
+      <w:r>
+        <w:t>“That is completely beside the point.” She said</w:t>
+      </w:r>
+      <w:r>
+        <w:t>, her eyes still closed</w:t>
+      </w:r>
+      <w:r>
+        <w:t>.</w:t>
+      </w:r>
+    </w:p>
+    <w:p>
+      <w:r>
+        <w:t>“</w:t>
+      </w:r>
+      <w:r>
+        <w:t xml:space="preserve">What </w:t>
+      </w:r>
+      <w:r>
+        <w:t>IS</w:t>
+      </w:r>
+      <w:r>
+        <w:t xml:space="preserve"> the point?</w:t>
+      </w:r>
+      <w:r>
+        <w:t>”</w:t>
+      </w:r>
+      <w:r>
+        <w:t xml:space="preserve"> he asked </w:t>
+      </w:r>
+    </w:p>
+    <w:p>
+      <w:r>
+        <w:t>“That you, my friend,</w:t>
+      </w:r>
+      <w:r>
+        <w:t xml:space="preserve"> are</w:t>
+      </w:r>
+      <w:r>
+        <w:t xml:space="preserve"> an asshole.”</w:t>
+      </w:r>
+    </w:p>
+    <w:p>
+      <w:r>
+        <w:t>“A loveable asshole?”</w:t>
+      </w:r>
+    </w:p>
+    <w:p>
+      <w:r>
+        <w:t>“No, just the regular kind.”</w:t>
+      </w:r>
+      <w:r>
+        <w:t xml:space="preserve"> Piper replied</w:t>
+      </w:r>
+    </w:p>
+    <w:p>
+      <w:r>
+        <w:t>“I still think it was a legitimate question.”</w:t>
+      </w:r>
+    </w:p>
+    <w:p>
+      <w:r>
+        <w:t>“And I still think it was stupid.”</w:t>
+      </w:r>
+    </w:p>
+    <w:p>
+      <w:r>
+        <w:t>“See th</w:t>
+      </w:r>
+      <w:r>
+        <w:t>is</w:t>
+      </w:r>
+      <w:r>
+        <w:t>?</w:t>
+      </w:r>
+      <w:r>
+        <w:t xml:space="preserve"> This is why </w:t>
+      </w:r>
+      <w:r>
+        <w:t>people do</w:t>
+      </w:r>
+      <w:r>
+        <w:t>n’t like you.</w:t>
+      </w:r>
+      <w:r>
+        <w:t>”</w:t>
+      </w:r>
+      <w:r>
+        <w:t xml:space="preserve"> Harry</w:t>
+      </w:r>
+      <w:r>
+        <w:t xml:space="preserve"> said, crossing his arms. </w:t>
+      </w:r>
+      <w:r>
+        <w:t>Once upon a time he had thought that but now he knew that it</w:t>
+      </w:r>
+      <w:r>
+        <w:t xml:space="preserve"> wasn’t true</w:t>
+      </w:r>
+      <w:r>
+        <w:t>.</w:t>
       </w:r>
       <w:r>
         <w:t xml:space="preserve"> </w:t>
       </w:r>
       <w:r>
-        <w:t>producing</w:t>
-      </w:r>
-      <w:r>
-        <w:t xml:space="preserve"> the u</w:t>
-      </w:r>
-      <w:r>
-        <w:t>niversal sign for ‘shut-the-fuck-up’</w:t>
-      </w:r>
-      <w:r>
-        <w:t xml:space="preserve">. </w:t>
-      </w:r>
-    </w:p>
-    <w:p>
-      <w:r>
-        <w:t>“That is completely beside the point.” She said</w:t>
-      </w:r>
-      <w:r>
-        <w:t>, her eyes still closed</w:t>
-      </w:r>
-      <w:r>
-        <w:t>.</w:t>
+        <w:t>Regardless,</w:t>
+      </w:r>
+      <w:r>
+        <w:t xml:space="preserve"> he</w:t>
+      </w:r>
+      <w:r>
+        <w:t xml:space="preserve"> still</w:t>
+      </w:r>
+      <w:r>
+        <w:t xml:space="preserve"> wanted to see her reaction.</w:t>
       </w:r>
     </w:p>
     <w:p>
@@ -888,169 +1028,64 @@
         <w:t>“</w:t>
       </w:r>
       <w:r>
-        <w:t xml:space="preserve">What </w:t>
-      </w:r>
-      <w:r>
-        <w:t>IS</w:t>
-      </w:r>
-      <w:r>
-        <w:t xml:space="preserve"> the point?</w:t>
+        <w:t>T</w:t>
+      </w:r>
+      <w:r>
+        <w:t xml:space="preserve">hen </w:t>
+      </w:r>
+      <w:r>
+        <w:t>people</w:t>
+      </w:r>
+      <w:r>
+        <w:t xml:space="preserve"> can go fuck themselves.”</w:t>
+      </w:r>
+      <w:r>
+        <w:t xml:space="preserve"> Piper replied, not even lifting her eyes from the cut above his eyebrow.</w:t>
+      </w:r>
+    </w:p>
+    <w:p>
+      <w:r>
+        <w:t>“Including me?”</w:t>
+      </w:r>
+    </w:p>
+    <w:p>
+      <w:r>
+        <w:t>“No.</w:t>
+      </w:r>
+      <w:bookmarkStart w:id="0" w:name="_GoBack"/>
+      <w:bookmarkEnd w:id="0"/>
+      <w:r>
+        <w:t xml:space="preserve"> </w:t>
+      </w:r>
+      <w:r>
+        <w:t>B</w:t>
+      </w:r>
+      <w:r>
+        <w:t xml:space="preserve">ecause </w:t>
+      </w:r>
+      <w:r>
+        <w:t>you</w:t>
+      </w:r>
+      <w:r>
+        <w:t xml:space="preserve"> enjoy fucking yourself</w:t>
+      </w:r>
+      <w:r>
+        <w:t>.”</w:t>
+      </w:r>
+      <w:r>
+        <w:t xml:space="preserve"> She added. This time she looked him in the eye as she said it.</w:t>
+      </w:r>
+    </w:p>
+    <w:p>
+      <w:r>
+        <w:t>“</w:t>
+      </w:r>
+      <w:r>
+        <w:t>You do care about me.</w:t>
       </w:r>
       <w:r>
         <w:t>”</w:t>
       </w:r>
-      <w:r>
-        <w:t xml:space="preserve"> he asked </w:t>
-      </w:r>
-    </w:p>
-    <w:p>
-      <w:r>
-        <w:t>“That you, my friend,</w:t>
-      </w:r>
-      <w:r>
-        <w:t xml:space="preserve"> are</w:t>
-      </w:r>
-      <w:r>
-        <w:t xml:space="preserve"> an asshole.”</w:t>
-      </w:r>
-    </w:p>
-    <w:p>
-      <w:r>
-        <w:t>“A loveable asshole?”</w:t>
-      </w:r>
-    </w:p>
-    <w:p>
-      <w:r>
-        <w:t>“No, just the regular kind.”</w:t>
-      </w:r>
-      <w:r>
-        <w:t xml:space="preserve"> Piper replied</w:t>
-      </w:r>
-    </w:p>
-    <w:p>
-      <w:r>
-        <w:t>“I still think it was a legitimate question.”</w:t>
-      </w:r>
-    </w:p>
-    <w:p>
-      <w:r>
-        <w:t>“And I still think it was stupid.”</w:t>
-      </w:r>
-    </w:p>
-    <w:p>
-      <w:r>
-        <w:t>“See th</w:t>
-      </w:r>
-      <w:r>
-        <w:t>is</w:t>
-      </w:r>
-      <w:r>
-        <w:t>?</w:t>
-      </w:r>
-      <w:r>
-        <w:t xml:space="preserve"> This is why </w:t>
-      </w:r>
-      <w:r>
-        <w:t>people do</w:t>
-      </w:r>
-      <w:r>
-        <w:t>n’t like you.</w:t>
-      </w:r>
-      <w:r>
-        <w:t>”</w:t>
-      </w:r>
-      <w:r>
-        <w:t xml:space="preserve"> Harry</w:t>
-      </w:r>
-      <w:r>
-        <w:t xml:space="preserve"> said, crossing his arms. </w:t>
-      </w:r>
-      <w:r>
-        <w:t>Once upon a time he had thought that but now he knew that it</w:t>
-      </w:r>
-      <w:r>
-        <w:t xml:space="preserve"> wasn’t true</w:t>
-      </w:r>
-      <w:r>
-        <w:t>.</w:t>
-      </w:r>
-      <w:r>
-        <w:t xml:space="preserve"> </w:t>
-      </w:r>
-      <w:r>
-        <w:t>Regardless,</w:t>
-      </w:r>
-      <w:r>
-        <w:t xml:space="preserve"> he</w:t>
-      </w:r>
-      <w:r>
-        <w:t xml:space="preserve"> still</w:t>
-      </w:r>
-      <w:r>
-        <w:t xml:space="preserve"> wanted to see her reaction.</w:t>
-      </w:r>
-    </w:p>
-    <w:p>
-      <w:r>
-        <w:t>“</w:t>
-      </w:r>
-      <w:r>
-        <w:t>T</w:t>
-      </w:r>
-      <w:r>
-        <w:t xml:space="preserve">hen </w:t>
-      </w:r>
-      <w:r>
-        <w:t>people</w:t>
-      </w:r>
-      <w:r>
-        <w:t xml:space="preserve"> can go fuck themselves.”</w:t>
-      </w:r>
-      <w:r>
-        <w:t xml:space="preserve"> Piper replied, not even lifting her eyes from the cut above his eyebrow.</w:t>
-      </w:r>
-    </w:p>
-    <w:p>
-      <w:r>
-        <w:t>“Including me?”</w:t>
-      </w:r>
-    </w:p>
-    <w:p>
-      <w:r>
-        <w:t>“No.</w:t>
-      </w:r>
-      <w:r>
-        <w:t xml:space="preserve"> </w:t>
-      </w:r>
-      <w:r>
-        <w:t>B</w:t>
-      </w:r>
-      <w:r>
-        <w:t xml:space="preserve">ecause </w:t>
-      </w:r>
-      <w:r>
-        <w:t>you</w:t>
-      </w:r>
-      <w:r>
-        <w:t xml:space="preserve"> enjoy fucking yourself</w:t>
-      </w:r>
-      <w:r>
-        <w:t>.”</w:t>
-      </w:r>
-      <w:r>
-        <w:t xml:space="preserve"> She added. This time she looked him in the eye as she said it.</w:t>
-      </w:r>
-    </w:p>
-    <w:p>
-      <w:r>
-        <w:t>“</w:t>
-      </w:r>
-      <w:r>
-        <w:t>You do care about me.</w:t>
-      </w:r>
-      <w:r>
-        <w:t>”</w:t>
-      </w:r>
     </w:p>
     <w:p>
       <w:r>
@@ -1073,7 +1108,13 @@
         <w:t>Piper made a show of rolling her eyes and shaking her head but Harry saw through the act. While she normally had a flawless poker-face, tonight</w:t>
       </w:r>
       <w:r>
-        <w:t xml:space="preserve"> he could see her lips curling in an ever so slight lop</w:t>
+        <w:t xml:space="preserve"> he could see her lips curling in an ever so slight</w:t>
+      </w:r>
+      <w:r>
+        <w:t>ly</w:t>
+      </w:r>
+      <w:r>
+        <w:t xml:space="preserve"> lop</w:t>
       </w:r>
       <w:r>
         <w:t xml:space="preserve">sided smile. </w:t>
@@ -1176,22 +1217,22 @@
         <w:t xml:space="preserve"> away</w:t>
       </w:r>
       <w:r>
-        <w:t xml:space="preserve"> and</w:t>
-      </w:r>
-      <w:r>
-        <w:t xml:space="preserve"> they shared a cup of coffee before</w:t>
-      </w:r>
-      <w:r>
         <w:t xml:space="preserve"> Harry, declining </w:t>
       </w:r>
       <w:r>
-        <w:t>her offer to walk him home</w:t>
-      </w:r>
-      <w:r>
-        <w:t xml:space="preserve">, </w:t>
-      </w:r>
-      <w:r>
-        <w:t xml:space="preserve">eventually </w:t>
+        <w:t>her offer</w:t>
+      </w:r>
+      <w:r>
+        <w:t xml:space="preserve"> of coffee and her offer</w:t>
+      </w:r>
+      <w:r>
+        <w:t xml:space="preserve"> to walk him home</w:t>
+      </w:r>
+      <w:r>
+        <w:t>,</w:t>
+      </w:r>
+      <w:r>
+        <w:t xml:space="preserve"> </w:t>
       </w:r>
       <w:r>
         <w:t>readied himself to leave. At the doorway he leaned in and threw his arms around her, pressing their bodies together.</w:t>
@@ -1199,8 +1240,13 @@
     </w:p>
     <w:p>
       <w:r>
-        <w:t>“Do we really have to – ”</w:t>
-      </w:r>
+        <w:t xml:space="preserve">“Do we really have to </w:t>
+      </w:r>
+      <w:proofErr w:type="gramStart"/>
+      <w:r>
+        <w:t>– ”</w:t>
+      </w:r>
+      <w:proofErr w:type="gramEnd"/>
     </w:p>
     <w:p>
       <w:r>
@@ -1315,8 +1361,6 @@
       <w:r>
         <w:t>god</w:t>
       </w:r>
-      <w:bookmarkStart w:id="0" w:name="_GoBack"/>
-      <w:bookmarkEnd w:id="0"/>
       <w:r>
         <w:t>damn it</w:t>
       </w:r>
@@ -2439,6 +2483,36 @@
       <w:outlineLvl w:val="9"/>
     </w:pPr>
   </w:style>
+  <w:style w:type="paragraph" w:styleId="BalloonText">
+    <w:name w:val="Balloon Text"/>
+    <w:basedOn w:val="Normal"/>
+    <w:link w:val="BalloonTextChar"/>
+    <w:uiPriority w:val="99"/>
+    <w:semiHidden/>
+    <w:unhideWhenUsed/>
+    <w:rsid w:val="00341457"/>
+    <w:pPr>
+      <w:spacing w:after="0" w:line="240" w:lineRule="auto"/>
+    </w:pPr>
+    <w:rPr>
+      <w:rFonts w:ascii="Calibri Light" w:hAnsi="Calibri Light"/>
+      <w:sz w:val="18"/>
+      <w:szCs w:val="18"/>
+    </w:rPr>
+  </w:style>
+  <w:style w:type="character" w:customStyle="1" w:styleId="BalloonTextChar">
+    <w:name w:val="Balloon Text Char"/>
+    <w:basedOn w:val="DefaultParagraphFont"/>
+    <w:link w:val="BalloonText"/>
+    <w:uiPriority w:val="99"/>
+    <w:semiHidden/>
+    <w:rsid w:val="00341457"/>
+    <w:rPr>
+      <w:rFonts w:ascii="Calibri Light" w:hAnsi="Calibri Light"/>
+      <w:sz w:val="18"/>
+      <w:szCs w:val="18"/>
+    </w:rPr>
+  </w:style>
 </w:styles>
 </file>
 

</xml_diff>

<commit_message>
Made changes to the entirity of Paper Walls v2. I will have to extend these
</commit_message>
<xml_diff>
--- a/creative-writing/Paper-Walls-Harry.docx
+++ b/creative-writing/Paper-Walls-Harry.docx
@@ -9,6 +9,8 @@
       <w:r>
         <w:t>Paper Walls</w:t>
       </w:r>
+      <w:bookmarkStart w:id="0" w:name="_GoBack"/>
+      <w:bookmarkEnd w:id="0"/>
       <w:r>
         <w:t>: Harry</w:t>
       </w:r>
@@ -109,15 +111,7 @@
         <w:t xml:space="preserve"> you’re going to use on me</w:t>
       </w:r>
       <w:r>
-        <w:t xml:space="preserve">?” he said, gesturing towards the open first aid kit sitting </w:t>
-      </w:r>
-      <w:proofErr w:type="gramStart"/>
-      <w:r>
-        <w:t>on</w:t>
-      </w:r>
-      <w:proofErr w:type="gramEnd"/>
-      <w:r>
-        <w:t xml:space="preserve"> the sink to his left. Once she’d gotten a good look at his face and its current state, Piper had grabbed her first aid kit, dragged him into the bathroom and shut the door. She sat him down and ordered him to tell her the whole sad-stupid-but-true story while she put her gloves on and </w:t>
+        <w:t xml:space="preserve">?” he said, gesturing towards the open first aid kit sitting on the sink to his left. Once she’d gotten a good look at his face and its current state, Piper had grabbed her first aid kit, dragged him into the bathroom and shut the door. She sat him down and ordered him to tell her the whole sad-stupid-but-true story while she put her gloves on and </w:t>
       </w:r>
       <w:r>
         <w:t>got</w:t>
@@ -229,9 +223,6 @@
         <w:t xml:space="preserve"> be much worse</w:t>
       </w:r>
       <w:r>
-        <w:t xml:space="preserve"> when she wanted to be</w:t>
-      </w:r>
-      <w:r>
         <w:t xml:space="preserve"> -</w:t>
       </w:r>
       <w:r>
@@ -247,7 +238,7 @@
         <w:t>had</w:t>
       </w:r>
       <w:r>
-        <w:t>, at the time, left</w:t>
+        <w:t xml:space="preserve"> left</w:t>
       </w:r>
       <w:r>
         <w:t xml:space="preserve"> him with a begrudging respect for her ruthlessness.</w:t>
@@ -632,7 +623,13 @@
     </w:p>
     <w:p>
       <w:r>
-        <w:t>“I deserved that one.”</w:t>
+        <w:t>“</w:t>
+      </w:r>
+      <w:r>
+        <w:t xml:space="preserve">Okay, </w:t>
+      </w:r>
+      <w:r>
+        <w:t>I deserved that one.”</w:t>
       </w:r>
       <w:r>
         <w:t xml:space="preserve"> </w:t>
@@ -1052,8 +1049,6 @@
       <w:r>
         <w:t>“No.</w:t>
       </w:r>
-      <w:bookmarkStart w:id="0" w:name="_GoBack"/>
-      <w:bookmarkEnd w:id="0"/>
       <w:r>
         <w:t xml:space="preserve"> </w:t>
       </w:r>
@@ -1217,16 +1212,25 @@
         <w:t xml:space="preserve"> away</w:t>
       </w:r>
       <w:r>
-        <w:t xml:space="preserve"> Harry, declining </w:t>
+        <w:t xml:space="preserve"> and</w:t>
+      </w:r>
+      <w:r>
+        <w:t xml:space="preserve"> Harry, </w:t>
+      </w:r>
+      <w:r>
+        <w:t xml:space="preserve">after </w:t>
+      </w:r>
+      <w:r>
+        <w:t xml:space="preserve">declining </w:t>
       </w:r>
       <w:r>
         <w:t>her offer</w:t>
       </w:r>
       <w:r>
-        <w:t xml:space="preserve"> of coffee and her offer</w:t>
-      </w:r>
-      <w:r>
-        <w:t xml:space="preserve"> to walk him home</w:t>
+        <w:t xml:space="preserve"> of coffee and her offer to</w:t>
+      </w:r>
+      <w:r>
+        <w:t xml:space="preserve"> walk him home</w:t>
       </w:r>
       <w:r>
         <w:t>,</w:t>
@@ -1323,7 +1327,10 @@
     </w:p>
     <w:p>
       <w:r>
-        <w:t>Ten</w:t>
+        <w:t>T</w:t>
+      </w:r>
+      <w:r>
+        <w:t>welve</w:t>
       </w:r>
       <w:r>
         <w:t xml:space="preserve"> seconds. </w:t>
@@ -1336,10 +1343,7 @@
     </w:p>
     <w:p>
       <w:r>
-        <w:t>T</w:t>
-      </w:r>
-      <w:r>
-        <w:t>hirteen</w:t>
+        <w:t>Twenty</w:t>
       </w:r>
       <w:r>
         <w:t xml:space="preserve"> seconds. </w:t>
@@ -1379,7 +1383,13 @@
         <w:t>eased her. He was surprised</w:t>
       </w:r>
       <w:r>
-        <w:t xml:space="preserve"> he’d managed to get away with that much without her threatening to bite his ear off or something. Piper was more patient than she </w:t>
+        <w:t xml:space="preserve"> he’d managed to get away with that much without her threatening to bite his ear off or </w:t>
+      </w:r>
+      <w:r>
+        <w:t>head-butt him some form of physical attack</w:t>
+      </w:r>
+      <w:r>
+        <w:t xml:space="preserve">. Piper was more patient than she </w:t>
       </w:r>
       <w:r>
         <w:t>let on. He filed that in the back of his mind for later.</w:t>

</xml_diff>

<commit_message>
minor wording and grammer changes
</commit_message>
<xml_diff>
--- a/creative-writing/Paper-Walls-Harry.docx
+++ b/creative-writing/Paper-Walls-Harry.docx
@@ -9,8 +9,6 @@
       <w:r>
         <w:t>Paper Walls</w:t>
       </w:r>
-      <w:bookmarkStart w:id="0" w:name="_GoBack"/>
-      <w:bookmarkEnd w:id="0"/>
       <w:r>
         <w:t>: Harry</w:t>
       </w:r>
@@ -588,14 +586,12 @@
       <w:r>
         <w:t xml:space="preserve"> </w:t>
       </w:r>
-      <w:proofErr w:type="spellStart"/>
       <w:r>
         <w:t>w</w:t>
       </w:r>
       <w:r>
         <w:t>anna</w:t>
       </w:r>
-      <w:proofErr w:type="spellEnd"/>
       <w:r>
         <w:t xml:space="preserve"> talk about</w:t>
       </w:r>
@@ -655,7 +651,15 @@
         <w:t>“</w:t>
       </w:r>
       <w:r>
-        <w:t>And this time?</w:t>
+        <w:t xml:space="preserve">And this </w:t>
+      </w:r>
+      <w:r>
+        <w:t>one</w:t>
+      </w:r>
+      <w:bookmarkStart w:id="0" w:name="_GoBack"/>
+      <w:bookmarkEnd w:id="0"/>
+      <w:r>
+        <w:t>?</w:t>
       </w:r>
       <w:r>
         <w:t>”</w:t>
@@ -776,13 +780,8 @@
         <w:t>. Though i</w:t>
       </w:r>
       <w:r>
-        <w:t xml:space="preserve">n Harry’s </w:t>
-      </w:r>
-      <w:proofErr w:type="spellStart"/>
-      <w:r>
-        <w:t>defence</w:t>
-      </w:r>
-      <w:proofErr w:type="spellEnd"/>
+        <w:t>n Harry’s defence</w:t>
+      </w:r>
       <w:r>
         <w:t>,</w:t>
       </w:r>
@@ -1244,13 +1243,8 @@
     </w:p>
     <w:p>
       <w:r>
-        <w:t xml:space="preserve">“Do we really have to </w:t>
-      </w:r>
-      <w:proofErr w:type="gramStart"/>
-      <w:r>
-        <w:t>– ”</w:t>
-      </w:r>
-      <w:proofErr w:type="gramEnd"/>
+        <w:t>“Do we really have to – ”</w:t>
+      </w:r>
     </w:p>
     <w:p>
       <w:r>
@@ -1386,7 +1380,13 @@
         <w:t xml:space="preserve"> he’d managed to get away with that much without her threatening to bite his ear off or </w:t>
       </w:r>
       <w:r>
-        <w:t>head-butt him some form of physical attack</w:t>
+        <w:t>head-butt him</w:t>
+      </w:r>
+      <w:r>
+        <w:t xml:space="preserve"> or use</w:t>
+      </w:r>
+      <w:r>
+        <w:t xml:space="preserve"> some form of physical attack</w:t>
       </w:r>
       <w:r>
         <w:t xml:space="preserve">. Piper was more patient than she </w:t>

</xml_diff>